<commit_message>
Updated doc and pdf formats
</commit_message>
<xml_diff>
--- a/resume/JamesBrinkResume.docx
+++ b/resume/JamesBrinkResume.docx
@@ -334,8 +334,6 @@
       <w:pPr>
         <w:contextualSpacing w:val="0"/>
       </w:pPr>
-      <w:commentRangeStart w:id="0"/>
-      <w:commentRangeStart w:id="1"/>
       <w:r>
         <w:rPr>
           <w:b w:val="1"/>
@@ -345,14 +343,6 @@
         </w:rPr>
         <w:t xml:space="preserve">Site Reliability Administrator</w:t>
       </w:r>
-      <w:commentRangeEnd w:id="0"/>
-      <w:r>
-        <w:commentReference w:id="0"/>
-      </w:r>
-      <w:commentRangeEnd w:id="1"/>
-      <w:r>
-        <w:commentReference w:id="1"/>
-      </w:r>
       <w:r>
         <w:rPr>
           <w:b w:val="1"/>
@@ -380,8 +370,6 @@
         </w:rPr>
         <w:t xml:space="preserve">Hired</w:t>
       </w:r>
-      <w:commentRangeStart w:id="2"/>
-      <w:commentRangeStart w:id="3"/>
       <w:r>
         <w:rPr>
           <w:sz w:val="20"/>
@@ -390,21 +378,13 @@
         </w:rPr>
         <w:t xml:space="preserve"> as a Systems Administrator for shared hosting operations, and later progressed into an Engineering role on the Hosting Automation Team.</w:t>
       </w:r>
-      <w:commentRangeEnd w:id="2"/>
-      <w:r>
-        <w:commentReference w:id="2"/>
-      </w:r>
-      <w:commentRangeEnd w:id="3"/>
-      <w:r>
-        <w:commentReference w:id="3"/>
-      </w:r>
-      <w:r>
-        <w:rPr>
-          <w:sz w:val="20"/>
-          <w:szCs w:val="20"/>
-          <w:rtl w:val="0"/>
-        </w:rPr>
-        <w:t xml:space="preserve"> Managed a mixed Windows/Linux production environment. Daily tasks included mitigating network attacks, monitoring infrastructure, resolving system configuration, performance, and capacity issues. I later transitioned into an engineering role where our team was able to automate a majority of the daily operational tasks, reducing the workload of the operations team as well as decreasing downtime across the environment. </w:t>
+      <w:r>
+        <w:rPr>
+          <w:sz w:val="20"/>
+          <w:szCs w:val="20"/>
+          <w:rtl w:val="0"/>
+        </w:rPr>
+        <w:t xml:space="preserve"> Managed a mixed Windows/Linux production environment. Daily tasks included mitigating network attacks, monitoring infrastructure, resolving system configuration, performance, and capacity issues. I later transitioned into an engineering role where our team automated most of the daily operational tasks, reducing the workload of the operations team as well as decreasing downtime across the environment. </w:t>
       </w:r>
     </w:p>
     <w:p>
@@ -514,7 +494,7 @@
           <w:szCs w:val="20"/>
           <w:rtl w:val="0"/>
         </w:rPr>
-        <w:t xml:space="preserve">Worked with Sensu to create healthchecks with remediation.  </w:t>
+        <w:t xml:space="preserve">Worked with Sensu to create health checks with remediation.  </w:t>
       </w:r>
     </w:p>
     <w:p>
@@ -590,7 +570,7 @@
           <w:szCs w:val="20"/>
           <w:rtl w:val="0"/>
         </w:rPr>
-        <w:t xml:space="preserve">Assisted with day to day operations. of production, development and QA environments.</w:t>
+        <w:t xml:space="preserve">Assisted with day to day operations of production, development and QA environments.</w:t>
       </w:r>
       <w:r>
         <w:rPr>
@@ -646,7 +626,7 @@
           <w:szCs w:val="20"/>
           <w:rtl w:val="0"/>
         </w:rPr>
-        <w:t xml:space="preserve">Assisted in build out of new QA environment. </w:t>
+        <w:t xml:space="preserve">Assisted in the build out a new QA environment. </w:t>
       </w:r>
       <w:r>
         <w:rPr>
@@ -705,7 +685,7 @@
           <w:highlight w:val="white"/>
           <w:rtl w:val="0"/>
         </w:rPr>
-        <w:t xml:space="preserve"> for a range of enterprise applications.  Responsibilities included application deployment, incident triage, and troubleshooting Linux and Windows environments.  Promoted to System Administrator II after demonstrating an aptitude for tackling complicated infrastructure problems from availability to disaster recovery.</w:t>
+        <w:t xml:space="preserve">for a range of enterprise applications.  Responsibilities included application deployment, incident triage, and troubleshooting Linux and Windows environments. Promoted to System Administrator II after demonstrating an aptitude for tackling complicated infrastructure problems from availability to disaster recovery.</w:t>
       </w:r>
       <w:r>
         <w:rPr>
@@ -791,7 +771,7 @@
           <w:szCs w:val="20"/>
           <w:rtl w:val="0"/>
         </w:rPr>
-        <w:t xml:space="preserve">Created an tool to allow associates to quickly and effortlessly identify system and application anomalies and escalate them to the appropriate teams.</w:t>
+        <w:t xml:space="preserve">Created a tool to allow associates to quickly and effortlessly identify system and application anomalies and escalate them to the appropriate teams.</w:t>
       </w:r>
       <w:r>
         <w:rPr>
@@ -877,7 +857,7 @@
           <w:szCs w:val="20"/>
           <w:rtl w:val="0"/>
         </w:rPr>
-        <w:t xml:space="preserve">Hired to lead efforts to bring a project that was 4 months behind schedule up to date and deployed to production. By Utilizing Ruby on Rails I was able to start anew and rapidly prototype and deploy the requested feature set within 2 weeks.  In addition to application maintenance I was responsible for the oversight and mentorship of new Ruby developers. </w:t>
+        <w:t xml:space="preserve">Hired to lead efforts to bring a project that was 4 months behind schedule up to date and deployed to production. By Utilizing Ruby on Rails, I started anew and rapidly prototyped and deployed the requested feature set within 2 weeks. In addition to application maintenance I was responsible for the oversight and mentorship of new Ruby developers. </w:t>
       </w:r>
     </w:p>
     <w:p>
@@ -969,7 +949,7 @@
           <w:szCs w:val="20"/>
           <w:rtl w:val="0"/>
         </w:rPr>
-        <w:t xml:space="preserve">Leveraged agile methodologies </w:t>
+        <w:t xml:space="preserve">Leveraged agile methodologies</w:t>
       </w:r>
       <w:r>
         <w:rPr>
@@ -1053,7 +1033,7 @@
           <w:szCs w:val="20"/>
           <w:rtl w:val="0"/>
         </w:rPr>
-        <w:t xml:space="preserve">While at Accram, my time was split between managing internal infrastructure, running the company’s small ISP, as well as managing customers networks and servers. My daily duties varied dramatically from one day to another, as we were always taking on new customers with new challenges. Spent a lot of time on projects, generally working as a lead. Selected to manage and lead customer technical onboarding and integrations. Worked directly with sales teams to identify and pursue new customers and deliver solutions specific to their needs.</w:t>
+        <w:t xml:space="preserve">While at Accram, my time was split between managing internal infrastructure, running the company’s small ISP, as well as managing customer’s networks and servers. My daily duties varied dramatically from one day to another, as we were always taking on new customers with new challenges. Spent a lot of time on projects, generally working as a lead. Selected to manage and lead customer technical onboarding and integrations. Worked directly with sales teams to identify and pursue new customers and deliver solutions specific to their needs.</w:t>
       </w:r>
     </w:p>
     <w:p>
@@ -1314,127 +1294,6 @@
     </w:sectPr>
   </w:body>
 </w:document>
-</file>
-
-<file path=word/comments.xml><?xml version="1.0" encoding="utf-8"?>
-<w:comments xmlns:mc="http://schemas.openxmlformats.org/markup-compatibility/2006" xmlns:o="urn:schemas-microsoft-com:office:office" xmlns:r="http://schemas.openxmlformats.org/officeDocument/2006/relationships" xmlns:m="http://schemas.openxmlformats.org/officeDocument/2006/math" xmlns:v="urn:schemas-microsoft-com:vml" xmlns:wp="http://schemas.openxmlformats.org/drawingml/2006/wordprocessingDrawing" xmlns:w10="urn:schemas-microsoft-com:office:word" xmlns:w="http://schemas.openxmlformats.org/wordprocessingml/2006/main" xmlns:wne="http://schemas.microsoft.com/office/word/2006/wordml" xmlns:sl="http://schemas.openxmlformats.org/schemaLibrary/2006/main" xmlns:a="http://schemas.openxmlformats.org/drawingml/2006/main" xmlns:pic="http://schemas.openxmlformats.org/drawingml/2006/picture" xmlns:c="http://schemas.openxmlformats.org/drawingml/2006/chart" xmlns:lc="http://schemas.openxmlformats.org/drawingml/2006/lockedCanvas" xmlns:dgm="http://schemas.openxmlformats.org/drawingml/2006/diagram" xmlns:wps="http://schemas.microsoft.com/office/word/2010/wordprocessingShape" xmlns:wpg="http://schemas.microsoft.com/office/word/2010/wordprocessingGroup">
-  <w:comment w:author="Sean Callan" w:id="2" w:date="2017-01-29T08:19:06Z">
-    <w:p>
-      <w:pPr>
-        <w:keepNext w:val="0"/>
-        <w:keepLines w:val="0"/>
-        <w:widowControl w:val="0"/>
-        <w:spacing w:after="0" w:before="0" w:line="240" w:lineRule="auto"/>
-        <w:ind w:left="0" w:right="0" w:firstLine="0"/>
-        <w:contextualSpacing w:val="0"/>
-        <w:jc w:val="left"/>
-      </w:pPr>
-      <w:r>
-        <w:rPr>
-          <w:rFonts w:ascii="Arial" w:cs="Arial" w:eastAsia="Arial" w:hAnsi="Arial"/>
-          <w:b w:val="0"/>
-          <w:i w:val="0"/>
-          <w:smallCaps w:val="0"/>
-          <w:strike w:val="0"/>
-          <w:color w:val="000000"/>
-          <w:sz w:val="22"/>
-          <w:szCs w:val="22"/>
-          <w:u w:val="none"/>
-          <w:vertAlign w:val="baseline"/>
-          <w:rtl w:val="0"/>
-        </w:rPr>
-        <w:t xml:space="preserve">Are you going for SysAdmin or Eng roles?  You're resume is all over the place in that respect</w:t>
-      </w:r>
-    </w:p>
-  </w:comment>
-  <w:comment w:author="James Brink" w:id="3" w:date="2017-01-29T08:19:06Z">
-    <w:p>
-      <w:pPr>
-        <w:keepNext w:val="0"/>
-        <w:keepLines w:val="0"/>
-        <w:widowControl w:val="0"/>
-        <w:spacing w:after="0" w:before="0" w:line="240" w:lineRule="auto"/>
-        <w:ind w:left="0" w:right="0" w:firstLine="0"/>
-        <w:contextualSpacing w:val="0"/>
-        <w:jc w:val="left"/>
-      </w:pPr>
-      <w:r>
-        <w:rPr>
-          <w:rFonts w:ascii="Arial" w:cs="Arial" w:eastAsia="Arial" w:hAnsi="Arial"/>
-          <w:b w:val="0"/>
-          <w:i w:val="0"/>
-          <w:smallCaps w:val="0"/>
-          <w:strike w:val="0"/>
-          <w:color w:val="000000"/>
-          <w:sz w:val="22"/>
-          <w:szCs w:val="22"/>
-          <w:u w:val="none"/>
-          <w:vertAlign w:val="baseline"/>
-          <w:rtl w:val="0"/>
-        </w:rPr>
-        <w:t xml:space="preserve">Engineering roles</w:t>
-      </w:r>
-    </w:p>
-  </w:comment>
-  <w:comment w:author="Sean Callan" w:id="0" w:date="2017-01-29T08:16:05Z">
-    <w:p>
-      <w:pPr>
-        <w:keepNext w:val="0"/>
-        <w:keepLines w:val="0"/>
-        <w:widowControl w:val="0"/>
-        <w:spacing w:after="0" w:before="0" w:line="240" w:lineRule="auto"/>
-        <w:ind w:left="0" w:right="0" w:firstLine="0"/>
-        <w:contextualSpacing w:val="0"/>
-        <w:jc w:val="left"/>
-      </w:pPr>
-      <w:r>
-        <w:rPr>
-          <w:rFonts w:ascii="Arial" w:cs="Arial" w:eastAsia="Arial" w:hAnsi="Arial"/>
-          <w:b w:val="0"/>
-          <w:i w:val="0"/>
-          <w:smallCaps w:val="0"/>
-          <w:strike w:val="0"/>
-          <w:color w:val="000000"/>
-          <w:sz w:val="22"/>
-          <w:szCs w:val="22"/>
-          <w:u w:val="none"/>
-          <w:vertAlign w:val="baseline"/>
-          <w:rtl w:val="0"/>
-        </w:rPr>
-        <w:t xml:space="preserve">What this your REAL job title?  This is like SRE + SysAdmin, it sounds fake.</w:t>
-      </w:r>
-    </w:p>
-  </w:comment>
-  <w:comment w:author="James Brink" w:id="1" w:date="2017-01-29T08:16:05Z">
-    <w:p>
-      <w:pPr>
-        <w:keepNext w:val="0"/>
-        <w:keepLines w:val="0"/>
-        <w:widowControl w:val="0"/>
-        <w:spacing w:after="0" w:before="0" w:line="240" w:lineRule="auto"/>
-        <w:ind w:left="0" w:right="0" w:firstLine="0"/>
-        <w:contextualSpacing w:val="0"/>
-        <w:jc w:val="left"/>
-      </w:pPr>
-      <w:r>
-        <w:rPr>
-          <w:rFonts w:ascii="Arial" w:cs="Arial" w:eastAsia="Arial" w:hAnsi="Arial"/>
-          <w:b w:val="0"/>
-          <w:i w:val="0"/>
-          <w:smallCaps w:val="0"/>
-          <w:strike w:val="0"/>
-          <w:color w:val="000000"/>
-          <w:sz w:val="22"/>
-          <w:szCs w:val="22"/>
-          <w:u w:val="none"/>
-          <w:vertAlign w:val="baseline"/>
-          <w:rtl w:val="0"/>
-        </w:rPr>
-        <w:t xml:space="preserve">As far as i know this was the job title they changed it too. they were ate up and left me wondering myself. they changed and re-orged so often, gonna double check but its what im seeing on linkedin from former teamates</w:t>
-      </w:r>
-    </w:p>
-  </w:comment>
-</w:comments>
 </file>
 
 <file path=word/numbering.xml><?xml version="1.0" encoding="utf-8"?>

</xml_diff>